<commit_message>
Fix Safe State of LDW/LKA Functional Safety Requirements.
</commit_message>
<xml_diff>
--- a/03_FunctionalSafetyConcept_LaneAssistance.docx
+++ b/03_FunctionalSafetyConcept_LaneAssistance.docx
@@ -310,7 +310,15 @@
           <w:b/>
           <w:color w:val="B7B7B7"/>
         </w:rPr>
-        <w:t>real world</w:t>
+        <w:t xml:space="preserve">real </w:t>
+      </w:r>
+      <w:bookmarkStart w:id="7" w:name="_GoBack"/>
+      <w:r>
+        <w:rPr>
+          <w:b/>
+          <w:color w:val="B7B7B7"/>
+        </w:rPr>
+        <w:t>world</w:t>
       </w:r>
       <w:proofErr w:type="gramEnd"/>
       <w:r>
@@ -321,6 +329,7 @@
         <w:t xml:space="preserve"> project. </w:t>
       </w:r>
     </w:p>
+    <w:bookmarkEnd w:id="7"/>
     <w:p>
       <w:pPr>
         <w:rPr>
@@ -593,27 +602,19 @@
                 <w:szCs w:val="22"/>
               </w:rPr>
             </w:pPr>
-          </w:p>
-        </w:tc>
-        <w:tc>
-          <w:tcPr>
-            <w:tcW w:w="1275" w:type="dxa"/>
-          </w:tcPr>
-          <w:p>
-            <w:pPr>
-              <w:widowControl w:val="0"/>
-              <w:contextualSpacing w:val="0"/>
+            <w:r>
               <w:rPr>
                 <w:rFonts w:ascii="Calibri" w:eastAsia="Calibri" w:hAnsi="Calibri" w:cs="Calibri"/>
                 <w:sz w:val="22"/>
                 <w:szCs w:val="22"/>
               </w:rPr>
-            </w:pPr>
-          </w:p>
-        </w:tc>
-        <w:tc>
-          <w:tcPr>
-            <w:tcW w:w="2100" w:type="dxa"/>
+              <w:t>Apr. 30, 19</w:t>
+            </w:r>
+          </w:p>
+        </w:tc>
+        <w:tc>
+          <w:tcPr>
+            <w:tcW w:w="1275" w:type="dxa"/>
           </w:tcPr>
           <w:p>
             <w:pPr>
@@ -625,29 +626,19 @@
                 <w:szCs w:val="22"/>
               </w:rPr>
             </w:pPr>
-          </w:p>
-        </w:tc>
-        <w:tc>
-          <w:tcPr>
-            <w:tcW w:w="4785" w:type="dxa"/>
-          </w:tcPr>
-          <w:p>
-            <w:pPr>
-              <w:widowControl w:val="0"/>
-              <w:contextualSpacing w:val="0"/>
+            <w:r>
               <w:rPr>
                 <w:rFonts w:ascii="Calibri" w:eastAsia="Calibri" w:hAnsi="Calibri" w:cs="Calibri"/>
                 <w:sz w:val="22"/>
                 <w:szCs w:val="22"/>
               </w:rPr>
-            </w:pPr>
-          </w:p>
-        </w:tc>
-      </w:tr>
-      <w:tr>
-        <w:tc>
-          <w:tcPr>
-            <w:tcW w:w="1470" w:type="dxa"/>
+              <w:t>1.01</w:t>
+            </w:r>
+          </w:p>
+        </w:tc>
+        <w:tc>
+          <w:tcPr>
+            <w:tcW w:w="2100" w:type="dxa"/>
           </w:tcPr>
           <w:p>
             <w:pPr>
@@ -659,27 +650,19 @@
                 <w:szCs w:val="22"/>
               </w:rPr>
             </w:pPr>
-          </w:p>
-        </w:tc>
-        <w:tc>
-          <w:tcPr>
-            <w:tcW w:w="1275" w:type="dxa"/>
-          </w:tcPr>
-          <w:p>
-            <w:pPr>
-              <w:widowControl w:val="0"/>
-              <w:contextualSpacing w:val="0"/>
+            <w:r>
               <w:rPr>
                 <w:rFonts w:ascii="Calibri" w:eastAsia="Calibri" w:hAnsi="Calibri" w:cs="Calibri"/>
                 <w:sz w:val="22"/>
                 <w:szCs w:val="22"/>
               </w:rPr>
-            </w:pPr>
-          </w:p>
-        </w:tc>
-        <w:tc>
-          <w:tcPr>
-            <w:tcW w:w="2100" w:type="dxa"/>
+              <w:t>Norihito Tohge</w:t>
+            </w:r>
+          </w:p>
+        </w:tc>
+        <w:tc>
+          <w:tcPr>
+            <w:tcW w:w="4785" w:type="dxa"/>
           </w:tcPr>
           <w:p>
             <w:pPr>
@@ -691,22 +674,14 @@
                 <w:szCs w:val="22"/>
               </w:rPr>
             </w:pPr>
-          </w:p>
-        </w:tc>
-        <w:tc>
-          <w:tcPr>
-            <w:tcW w:w="4785" w:type="dxa"/>
-          </w:tcPr>
-          <w:p>
-            <w:pPr>
-              <w:widowControl w:val="0"/>
-              <w:contextualSpacing w:val="0"/>
+            <w:r>
               <w:rPr>
                 <w:rFonts w:ascii="Calibri" w:eastAsia="Calibri" w:hAnsi="Calibri" w:cs="Calibri"/>
                 <w:sz w:val="22"/>
                 <w:szCs w:val="22"/>
               </w:rPr>
-            </w:pPr>
+              <w:t>Fix Safe State of LDW/LKA Functional Safety Requirements</w:t>
+            </w:r>
           </w:p>
         </w:tc>
       </w:tr>
@@ -807,8 +782,74 @@
                 <w:szCs w:val="22"/>
               </w:rPr>
             </w:pPr>
-            <w:bookmarkStart w:id="7" w:name="_2s8eyo1" w:colFirst="0" w:colLast="0"/>
-            <w:bookmarkEnd w:id="7"/>
+          </w:p>
+        </w:tc>
+        <w:tc>
+          <w:tcPr>
+            <w:tcW w:w="2100" w:type="dxa"/>
+          </w:tcPr>
+          <w:p>
+            <w:pPr>
+              <w:widowControl w:val="0"/>
+              <w:contextualSpacing w:val="0"/>
+              <w:rPr>
+                <w:rFonts w:ascii="Calibri" w:eastAsia="Calibri" w:hAnsi="Calibri" w:cs="Calibri"/>
+                <w:sz w:val="22"/>
+                <w:szCs w:val="22"/>
+              </w:rPr>
+            </w:pPr>
+          </w:p>
+        </w:tc>
+        <w:tc>
+          <w:tcPr>
+            <w:tcW w:w="4785" w:type="dxa"/>
+          </w:tcPr>
+          <w:p>
+            <w:pPr>
+              <w:widowControl w:val="0"/>
+              <w:contextualSpacing w:val="0"/>
+              <w:rPr>
+                <w:rFonts w:ascii="Calibri" w:eastAsia="Calibri" w:hAnsi="Calibri" w:cs="Calibri"/>
+                <w:sz w:val="22"/>
+                <w:szCs w:val="22"/>
+              </w:rPr>
+            </w:pPr>
+          </w:p>
+        </w:tc>
+      </w:tr>
+      <w:tr>
+        <w:tc>
+          <w:tcPr>
+            <w:tcW w:w="1470" w:type="dxa"/>
+          </w:tcPr>
+          <w:p>
+            <w:pPr>
+              <w:widowControl w:val="0"/>
+              <w:contextualSpacing w:val="0"/>
+              <w:rPr>
+                <w:rFonts w:ascii="Calibri" w:eastAsia="Calibri" w:hAnsi="Calibri" w:cs="Calibri"/>
+                <w:sz w:val="22"/>
+                <w:szCs w:val="22"/>
+              </w:rPr>
+            </w:pPr>
+          </w:p>
+        </w:tc>
+        <w:tc>
+          <w:tcPr>
+            <w:tcW w:w="1275" w:type="dxa"/>
+          </w:tcPr>
+          <w:p>
+            <w:pPr>
+              <w:widowControl w:val="0"/>
+              <w:contextualSpacing w:val="0"/>
+              <w:rPr>
+                <w:rFonts w:ascii="Calibri" w:eastAsia="Calibri" w:hAnsi="Calibri" w:cs="Calibri"/>
+                <w:sz w:val="22"/>
+                <w:szCs w:val="22"/>
+              </w:rPr>
+            </w:pPr>
+            <w:bookmarkStart w:id="8" w:name="_2s8eyo1" w:colFirst="0" w:colLast="0"/>
+            <w:bookmarkEnd w:id="8"/>
           </w:p>
         </w:tc>
         <w:tc>
@@ -852,8 +893,8 @@
         <w:spacing w:before="480" w:after="180" w:line="240" w:lineRule="auto"/>
         <w:contextualSpacing w:val="0"/>
       </w:pPr>
-      <w:bookmarkStart w:id="8" w:name="_ktt3lgighckp" w:colFirst="0" w:colLast="0"/>
-      <w:bookmarkEnd w:id="8"/>
+      <w:bookmarkStart w:id="9" w:name="_ktt3lgighckp" w:colFirst="0" w:colLast="0"/>
+      <w:bookmarkEnd w:id="9"/>
       <w:r>
         <w:t>Table of Contents</w:t>
       </w:r>
@@ -1186,8 +1227,8 @@
         <w:pStyle w:val="Heading1"/>
         <w:contextualSpacing w:val="0"/>
       </w:pPr>
-      <w:bookmarkStart w:id="9" w:name="_fulgh8sf1ocg" w:colFirst="0" w:colLast="0"/>
-      <w:bookmarkEnd w:id="9"/>
+      <w:bookmarkStart w:id="10" w:name="_fulgh8sf1ocg" w:colFirst="0" w:colLast="0"/>
+      <w:bookmarkEnd w:id="10"/>
       <w:r>
         <w:lastRenderedPageBreak/>
         <w:t>Purpose of the Functional Safety Concept</w:t>
@@ -1222,8 +1263,8 @@
         <w:pStyle w:val="Heading1"/>
         <w:contextualSpacing w:val="0"/>
       </w:pPr>
-      <w:bookmarkStart w:id="10" w:name="_757cx6xm46zb" w:colFirst="0" w:colLast="0"/>
-      <w:bookmarkEnd w:id="10"/>
+      <w:bookmarkStart w:id="11" w:name="_757cx6xm46zb" w:colFirst="0" w:colLast="0"/>
+      <w:bookmarkEnd w:id="11"/>
       <w:r>
         <w:t>Inputs to the Functional Safety Concept</w:t>
       </w:r>
@@ -1233,8 +1274,8 @@
         <w:pStyle w:val="Heading2"/>
         <w:contextualSpacing w:val="0"/>
       </w:pPr>
-      <w:bookmarkStart w:id="11" w:name="_pi1c1upmo8jt" w:colFirst="0" w:colLast="0"/>
-      <w:bookmarkEnd w:id="11"/>
+      <w:bookmarkStart w:id="12" w:name="_pi1c1upmo8jt" w:colFirst="0" w:colLast="0"/>
+      <w:bookmarkEnd w:id="12"/>
       <w:r>
         <w:t>Safety goals from the Hazard Analysis and Risk Assessment</w:t>
       </w:r>
@@ -1505,8 +1546,8 @@
         <w:pStyle w:val="Heading2"/>
         <w:contextualSpacing w:val="0"/>
       </w:pPr>
-      <w:bookmarkStart w:id="12" w:name="_s0p6ihti6jgk" w:colFirst="0" w:colLast="0"/>
-      <w:bookmarkEnd w:id="12"/>
+      <w:bookmarkStart w:id="13" w:name="_s0p6ihti6jgk" w:colFirst="0" w:colLast="0"/>
+      <w:bookmarkEnd w:id="13"/>
       <w:r>
         <w:t>Preliminary Architecture</w:t>
       </w:r>
@@ -1588,8 +1629,8 @@
         <w:pStyle w:val="Heading3"/>
         <w:contextualSpacing w:val="0"/>
       </w:pPr>
-      <w:bookmarkStart w:id="13" w:name="_cqb49updinx4" w:colFirst="0" w:colLast="0"/>
-      <w:bookmarkEnd w:id="13"/>
+      <w:bookmarkStart w:id="14" w:name="_cqb49updinx4" w:colFirst="0" w:colLast="0"/>
+      <w:bookmarkEnd w:id="14"/>
       <w:r>
         <w:t>Description of architecture elements</w:t>
       </w:r>
@@ -2043,8 +2084,8 @@
         <w:pStyle w:val="Heading1"/>
         <w:contextualSpacing w:val="0"/>
       </w:pPr>
-      <w:bookmarkStart w:id="14" w:name="_v8l7qfui8b16" w:colFirst="0" w:colLast="0"/>
-      <w:bookmarkEnd w:id="14"/>
+      <w:bookmarkStart w:id="15" w:name="_v8l7qfui8b16" w:colFirst="0" w:colLast="0"/>
+      <w:bookmarkEnd w:id="15"/>
       <w:r>
         <w:t>Functional Safety Concept</w:t>
       </w:r>
@@ -2111,8 +2152,8 @@
         <w:pStyle w:val="Heading2"/>
         <w:contextualSpacing w:val="0"/>
       </w:pPr>
-      <w:bookmarkStart w:id="15" w:name="_mtn6qbhgsr36" w:colFirst="0" w:colLast="0"/>
-      <w:bookmarkEnd w:id="15"/>
+      <w:bookmarkStart w:id="16" w:name="_mtn6qbhgsr36" w:colFirst="0" w:colLast="0"/>
+      <w:bookmarkEnd w:id="16"/>
       <w:r>
         <w:t>Functional Safety Analysis</w:t>
       </w:r>
@@ -2538,8 +2579,8 @@
         <w:pStyle w:val="Heading2"/>
         <w:contextualSpacing w:val="0"/>
       </w:pPr>
-      <w:bookmarkStart w:id="16" w:name="_frlc9y84ede8" w:colFirst="0" w:colLast="0"/>
-      <w:bookmarkEnd w:id="16"/>
+      <w:bookmarkStart w:id="17" w:name="_frlc9y84ede8" w:colFirst="0" w:colLast="0"/>
+      <w:bookmarkEnd w:id="17"/>
       <w:r>
         <w:t>Functional Safety Requirements</w:t>
       </w:r>
@@ -2864,10 +2905,7 @@
               <w:spacing w:line="240" w:lineRule="auto"/>
             </w:pPr>
             <w:r>
-              <w:t>The system is tu</w:t>
-            </w:r>
-            <w:r>
-              <w:t>rned off.</w:t>
+              <w:t>LDW torque request shall be set to zero.</w:t>
             </w:r>
           </w:p>
         </w:tc>
@@ -3008,7 +3046,7 @@
               <w:spacing w:line="240" w:lineRule="auto"/>
             </w:pPr>
             <w:r>
-              <w:t>The system is turned off.</w:t>
+              <w:t>LDW torque request shall be set to zero.</w:t>
             </w:r>
           </w:p>
         </w:tc>
@@ -3662,7 +3700,13 @@
               <w:spacing w:line="240" w:lineRule="auto"/>
             </w:pPr>
             <w:r>
-              <w:t>The system is turned off.</w:t>
+              <w:t>L</w:t>
+            </w:r>
+            <w:r>
+              <w:t>KA</w:t>
+            </w:r>
+            <w:r>
+              <w:t xml:space="preserve"> torque request shall be set to zero.</w:t>
             </w:r>
           </w:p>
         </w:tc>
@@ -3920,8 +3964,8 @@
         <w:pStyle w:val="Heading2"/>
         <w:contextualSpacing w:val="0"/>
       </w:pPr>
-      <w:bookmarkStart w:id="17" w:name="_74udkdvf7nod" w:colFirst="0" w:colLast="0"/>
-      <w:bookmarkEnd w:id="17"/>
+      <w:bookmarkStart w:id="18" w:name="_74udkdvf7nod" w:colFirst="0" w:colLast="0"/>
+      <w:bookmarkEnd w:id="18"/>
       <w:r>
         <w:t>Refinement of the System Architecture</w:t>
       </w:r>
@@ -4003,8 +4047,8 @@
         <w:pStyle w:val="Heading2"/>
         <w:contextualSpacing w:val="0"/>
       </w:pPr>
-      <w:bookmarkStart w:id="18" w:name="_g2lqf7kmbspk" w:colFirst="0" w:colLast="0"/>
-      <w:bookmarkEnd w:id="18"/>
+      <w:bookmarkStart w:id="19" w:name="_g2lqf7kmbspk" w:colFirst="0" w:colLast="0"/>
+      <w:bookmarkEnd w:id="19"/>
       <w:r>
         <w:t>Allocation of Functional Safety Requirements to Architecture Elements</w:t>
       </w:r>
@@ -4463,8 +4507,6 @@
             </w:pPr>
           </w:p>
         </w:tc>
-        <w:bookmarkStart w:id="19" w:name="_GoBack"/>
-        <w:bookmarkEnd w:id="19"/>
       </w:tr>
       <w:tr>
         <w:tc>

</xml_diff>